<commit_message>
Meeting notes added content for an extremely long meeting
</commit_message>
<xml_diff>
--- a/docs/meetingnote2022.4.27.docx
+++ b/docs/meetingnote2022.4.27.docx
@@ -237,14 +237,7 @@
           <w:sz w:val="28"/>
           <w:szCs w:val="28"/>
         </w:rPr>
-        <w:t>For any class (</w:t>
-      </w:r>
-      <w:r>
-        <w:rPr>
-          <w:sz w:val="28"/>
-          <w:szCs w:val="28"/>
-        </w:rPr>
-        <w:t xml:space="preserve">such as the </w:t>
+        <w:t xml:space="preserve">For any class (such as the </w:t>
       </w:r>
       <w:proofErr w:type="spellStart"/>
       <w:r>
@@ -292,6 +285,83 @@
     </w:p>
     <w:p>
       <w:pPr>
+        <w:pStyle w:val="ListParagraph"/>
+        <w:numPr>
+          <w:ilvl w:val="0"/>
+          <w:numId w:val="7"/>
+        </w:numPr>
+        <w:rPr>
+          <w:sz w:val="28"/>
+          <w:szCs w:val="28"/>
+        </w:rPr>
+      </w:pPr>
+      <w:r>
+        <w:rPr>
+          <w:sz w:val="28"/>
+          <w:szCs w:val="28"/>
+        </w:rPr>
+        <w:t xml:space="preserve">Make sure stablishing the structure of modules. For example, </w:t>
+      </w:r>
+      <w:proofErr w:type="spellStart"/>
+      <w:r>
+        <w:rPr>
+          <w:sz w:val="28"/>
+          <w:szCs w:val="28"/>
+        </w:rPr>
+        <w:t>BDeuScore</w:t>
+      </w:r>
+      <w:proofErr w:type="spellEnd"/>
+      <w:r>
+        <w:rPr>
+          <w:sz w:val="28"/>
+          <w:szCs w:val="28"/>
+        </w:rPr>
+        <w:t xml:space="preserve"> should be a class file under the </w:t>
+      </w:r>
+      <w:r>
+        <w:rPr>
+          <w:sz w:val="28"/>
+          <w:szCs w:val="28"/>
+        </w:rPr>
+        <w:t>package</w:t>
+      </w:r>
+      <w:r>
+        <w:rPr>
+          <w:sz w:val="28"/>
+          <w:szCs w:val="28"/>
+        </w:rPr>
+        <w:t>/folder named as “scores”</w:t>
+      </w:r>
+      <w:r>
+        <w:rPr>
+          <w:sz w:val="28"/>
+          <w:szCs w:val="28"/>
+        </w:rPr>
+        <w:t>.</w:t>
+      </w:r>
+    </w:p>
+    <w:p>
+      <w:pPr>
+        <w:pStyle w:val="ListParagraph"/>
+        <w:numPr>
+          <w:ilvl w:val="0"/>
+          <w:numId w:val="7"/>
+        </w:numPr>
+        <w:rPr>
+          <w:sz w:val="28"/>
+          <w:szCs w:val="28"/>
+        </w:rPr>
+      </w:pPr>
+      <w:r>
+        <w:rPr>
+          <w:sz w:val="28"/>
+          <w:szCs w:val="28"/>
+        </w:rPr>
+        <w:t xml:space="preserve">Sphinx documentation should include parameter, function usages …. in class/module files. </w:t>
+      </w:r>
+    </w:p>
+    <w:p>
+      <w:pPr>
         <w:ind w:left="360"/>
         <w:rPr>
           <w:sz w:val="28"/>
@@ -400,6 +470,16 @@
     <w:p>
       <w:pPr>
         <w:pStyle w:val="ListParagraph"/>
+        <w:ind w:left="1040"/>
+        <w:rPr>
+          <w:sz w:val="28"/>
+          <w:szCs w:val="28"/>
+        </w:rPr>
+      </w:pPr>
+    </w:p>
+    <w:p>
+      <w:pPr>
+        <w:pStyle w:val="ListParagraph"/>
         <w:rPr>
           <w:sz w:val="24"/>
           <w:szCs w:val="24"/>
@@ -430,15 +510,6 @@
           <w:szCs w:val="24"/>
         </w:rPr>
         <w:t xml:space="preserve">      </w:t>
-      </w:r>
-      <w:r>
-        <w:rPr>
-          <w:b/>
-          <w:bCs/>
-          <w:sz w:val="28"/>
-          <w:szCs w:val="28"/>
-        </w:rPr>
-        <w:t xml:space="preserve">Less urgent tasks </w:t>
       </w:r>
     </w:p>
     <w:p>

</xml_diff>